<commit_message>
logic.py is now covered with error_dialog. Now need to cover other modules in logic package
</commit_message>
<xml_diff>
--- a/Роадмап 2.docx
+++ b/Роадмап 2.docx
@@ -39,25 +39,7 @@
           <w:sz w:val="28"/>
           <w:szCs w:val="28"/>
         </w:rPr>
-        <w:t xml:space="preserve">1.1 Внимательно перечитать все отчеты, сделать их логически связанными: пусть у нас есть отчет по группе эталонов – образцу. Логично для каждого фактора вместе сложить тестирование нормальности по всем эталонам, потом графики по всем эталонам, статистический анализ по всем эталонам и т.д. (или в другом порядке). То есть мы </w:t>
-      </w:r>
-      <w:proofErr w:type="spellStart"/>
-      <w:r>
-        <w:rPr>
-          <w:rFonts w:ascii="Times New Roman" w:hAnsi="Times New Roman" w:cs="Times New Roman"/>
-          <w:sz w:val="28"/>
-          <w:szCs w:val="28"/>
-        </w:rPr>
-        <w:t>равнозначимых</w:t>
-      </w:r>
-      <w:proofErr w:type="spellEnd"/>
-      <w:r>
-        <w:rPr>
-          <w:rFonts w:ascii="Times New Roman" w:hAnsi="Times New Roman" w:cs="Times New Roman"/>
-          <w:sz w:val="28"/>
-          <w:szCs w:val="28"/>
-        </w:rPr>
-        <w:t xml:space="preserve"> образцов анализируем с неравнозначными эталонами и нам интересно сравнивать в первую очередь эталоны, а не образцы.</w:t>
+        <w:t>1.1 Внимательно перечитать все отчеты, сделать их логически связанными: пусть у нас есть отчет по группе эталонов – образцу. Логично для каждого фактора вместе сложить тестирование нормальности по всем эталонам, потом графики по всем эталонам, статистический анализ по всем эталонам и т.д. (или в другом порядке). То есть мы равнозначимых образцов анализируем с неравнозначными эталонами и нам интересно сравнивать в первую очередь эталоны, а не образцы.</w:t>
       </w:r>
     </w:p>
     <w:p>
@@ -149,7 +131,6 @@
         </w:rPr>
         <w:t xml:space="preserve">, </w:t>
       </w:r>
-      <w:proofErr w:type="spellStart"/>
       <w:r>
         <w:rPr>
           <w:rFonts w:ascii="Times New Roman" w:hAnsi="Times New Roman" w:cs="Times New Roman"/>
@@ -159,7 +140,6 @@
         </w:rPr>
         <w:t>std</w:t>
       </w:r>
-      <w:proofErr w:type="spellEnd"/>
       <w:r>
         <w:rPr>
           <w:rFonts w:ascii="Times New Roman" w:hAnsi="Times New Roman" w:cs="Times New Roman"/>
@@ -194,25 +174,7 @@
           <w:sz w:val="28"/>
           <w:szCs w:val="28"/>
         </w:rPr>
-        <w:t xml:space="preserve">1.3 </w:t>
-      </w:r>
-      <w:proofErr w:type="gramStart"/>
-      <w:r>
-        <w:rPr>
-          <w:rFonts w:ascii="Times New Roman" w:hAnsi="Times New Roman" w:cs="Times New Roman"/>
-          <w:sz w:val="28"/>
-          <w:szCs w:val="28"/>
-        </w:rPr>
-        <w:t>В</w:t>
-      </w:r>
-      <w:proofErr w:type="gramEnd"/>
-      <w:r>
-        <w:rPr>
-          <w:rFonts w:ascii="Times New Roman" w:hAnsi="Times New Roman" w:cs="Times New Roman"/>
-          <w:sz w:val="28"/>
-          <w:szCs w:val="28"/>
-        </w:rPr>
-        <w:t xml:space="preserve"> отчетах</w:t>
+        <w:t>1.3 В отчетах</w:t>
       </w:r>
       <w:r>
         <w:rPr>
@@ -244,16 +206,7 @@
           <w:sz w:val="28"/>
           <w:szCs w:val="28"/>
         </w:rPr>
-        <w:t xml:space="preserve"> сделать на это </w:t>
-      </w:r>
-      <w:proofErr w:type="spellStart"/>
-      <w:r>
-        <w:rPr>
-          <w:rFonts w:ascii="Times New Roman" w:hAnsi="Times New Roman" w:cs="Times New Roman"/>
-          <w:sz w:val="28"/>
-          <w:szCs w:val="28"/>
-        </w:rPr>
-        <w:t>бо</w:t>
+        <w:t xml:space="preserve"> сделать на это бо</w:t>
       </w:r>
       <w:r>
         <w:rPr>
@@ -269,16 +222,7 @@
           <w:sz w:val="28"/>
           <w:szCs w:val="28"/>
         </w:rPr>
-        <w:t>льший</w:t>
-      </w:r>
-      <w:proofErr w:type="spellEnd"/>
-      <w:r>
-        <w:rPr>
-          <w:rFonts w:ascii="Times New Roman" w:hAnsi="Times New Roman" w:cs="Times New Roman"/>
-          <w:sz w:val="28"/>
-          <w:szCs w:val="28"/>
-        </w:rPr>
-        <w:t xml:space="preserve"> упор, чтобы было четко понятно, что образец – ведущий. При этом заголовки для частей отчета могут отличаться от случаев, когда эталон ведущий. Иметь это ввиду, делая пункт 1.2.</w:t>
+        <w:t>льший упор, чтобы было четко понятно, что образец – ведущий. При этом заголовки для частей отчета могут отличаться от случаев, когда эталон ведущий. Иметь это ввиду, делая пункт 1.2.</w:t>
       </w:r>
     </w:p>
     <w:p>
@@ -455,27 +399,8 @@
           <w:szCs w:val="28"/>
         </w:rPr>
         <w:tab/>
-        <w:t xml:space="preserve">2.3.3 </w:t>
-      </w:r>
-      <w:proofErr w:type="spellStart"/>
-      <w:r>
-        <w:rPr>
-          <w:rFonts w:ascii="Times New Roman" w:hAnsi="Times New Roman" w:cs="Times New Roman"/>
-          <w:sz w:val="28"/>
-          <w:szCs w:val="28"/>
-        </w:rPr>
-        <w:t>Рандомные</w:t>
-      </w:r>
-      <w:proofErr w:type="spellEnd"/>
-      <w:r>
-        <w:rPr>
-          <w:rFonts w:ascii="Times New Roman" w:hAnsi="Times New Roman" w:cs="Times New Roman"/>
-          <w:sz w:val="28"/>
-          <w:szCs w:val="28"/>
-        </w:rPr>
-        <w:t xml:space="preserve"> ошибки, которые может выкинуть модуль </w:t>
-      </w:r>
-      <w:proofErr w:type="spellStart"/>
+        <w:t xml:space="preserve">2.3.3 Рандомные ошибки, которые может выкинуть модуль </w:t>
+      </w:r>
       <w:r>
         <w:rPr>
           <w:rFonts w:ascii="Times New Roman" w:hAnsi="Times New Roman" w:cs="Times New Roman"/>
@@ -485,7 +410,6 @@
         </w:rPr>
         <w:t>funcs</w:t>
       </w:r>
-      <w:proofErr w:type="spellEnd"/>
       <w:r>
         <w:rPr>
           <w:rFonts w:ascii="Times New Roman" w:hAnsi="Times New Roman" w:cs="Times New Roman"/>
@@ -528,7 +452,6 @@
         </w:rPr>
         <w:t xml:space="preserve"> и в случае ошибки </w:t>
       </w:r>
-      <w:proofErr w:type="spellStart"/>
       <w:r>
         <w:rPr>
           <w:rFonts w:ascii="Times New Roman" w:hAnsi="Times New Roman" w:cs="Times New Roman"/>
@@ -538,7 +461,6 @@
         </w:rPr>
         <w:t>QFrameDefault</w:t>
       </w:r>
-      <w:proofErr w:type="spellEnd"/>
       <w:r>
         <w:rPr>
           <w:rFonts w:ascii="Times New Roman" w:hAnsi="Times New Roman" w:cs="Times New Roman"/>
@@ -555,7 +477,6 @@
         </w:rPr>
         <w:t xml:space="preserve">ставить, наверное, как-нибудь (просто отчеты порой создаются при создании </w:t>
       </w:r>
-      <w:proofErr w:type="spellStart"/>
       <w:r>
         <w:rPr>
           <w:rFonts w:ascii="Times New Roman" w:hAnsi="Times New Roman" w:cs="Times New Roman"/>
@@ -565,7 +486,6 @@
         </w:rPr>
         <w:t>QFrame</w:t>
       </w:r>
-      <w:proofErr w:type="spellEnd"/>
       <w:r>
         <w:rPr>
           <w:rFonts w:ascii="Times New Roman" w:hAnsi="Times New Roman" w:cs="Times New Roman"/>
@@ -574,59 +494,13 @@
         </w:rPr>
         <w:t>’</w:t>
       </w:r>
-      <w:proofErr w:type="spellStart"/>
-      <w:r>
-        <w:rPr>
-          <w:rFonts w:ascii="Times New Roman" w:hAnsi="Times New Roman" w:cs="Times New Roman"/>
-          <w:sz w:val="28"/>
-          <w:szCs w:val="28"/>
-        </w:rPr>
-        <w:t>ов</w:t>
-      </w:r>
-      <w:proofErr w:type="spellEnd"/>
-      <w:r>
-        <w:rPr>
-          <w:rFonts w:ascii="Times New Roman" w:hAnsi="Times New Roman" w:cs="Times New Roman"/>
-          <w:sz w:val="28"/>
-          <w:szCs w:val="28"/>
-        </w:rPr>
-        <w:t xml:space="preserve">, </w:t>
-      </w:r>
-      <w:proofErr w:type="spellStart"/>
-      <w:r>
-        <w:rPr>
-          <w:rFonts w:ascii="Times New Roman" w:hAnsi="Times New Roman" w:cs="Times New Roman"/>
-          <w:sz w:val="28"/>
-          <w:szCs w:val="28"/>
-        </w:rPr>
-        <w:t>хз</w:t>
-      </w:r>
-      <w:proofErr w:type="spellEnd"/>
-      <w:r>
-        <w:rPr>
-          <w:rFonts w:ascii="Times New Roman" w:hAnsi="Times New Roman" w:cs="Times New Roman"/>
-          <w:sz w:val="28"/>
-          <w:szCs w:val="28"/>
-        </w:rPr>
-        <w:t xml:space="preserve"> пока что как это все </w:t>
-      </w:r>
-      <w:proofErr w:type="spellStart"/>
-      <w:r>
-        <w:rPr>
-          <w:rFonts w:ascii="Times New Roman" w:hAnsi="Times New Roman" w:cs="Times New Roman"/>
-          <w:sz w:val="28"/>
-          <w:szCs w:val="28"/>
-        </w:rPr>
-        <w:t>размансить</w:t>
-      </w:r>
-      <w:proofErr w:type="spellEnd"/>
-      <w:r>
-        <w:rPr>
-          <w:rFonts w:ascii="Times New Roman" w:hAnsi="Times New Roman" w:cs="Times New Roman"/>
-          <w:sz w:val="28"/>
-          <w:szCs w:val="28"/>
-        </w:rPr>
-        <w:t xml:space="preserve"> там).</w:t>
+      <w:r>
+        <w:rPr>
+          <w:rFonts w:ascii="Times New Roman" w:hAnsi="Times New Roman" w:cs="Times New Roman"/>
+          <w:sz w:val="28"/>
+          <w:szCs w:val="28"/>
+        </w:rPr>
+        <w:t>ов, хз пока что как это все размансить там).</w:t>
       </w:r>
     </w:p>
     <w:p>
@@ -708,7 +582,6 @@
         </w:rPr>
         <w:t xml:space="preserve">, </w:t>
       </w:r>
-      <w:proofErr w:type="spellStart"/>
       <w:r>
         <w:rPr>
           <w:rFonts w:ascii="Times New Roman" w:hAnsi="Times New Roman" w:cs="Times New Roman"/>
@@ -718,7 +591,6 @@
         </w:rPr>
         <w:t>docx</w:t>
       </w:r>
-      <w:proofErr w:type="spellEnd"/>
       <w:r>
         <w:rPr>
           <w:rFonts w:ascii="Times New Roman" w:hAnsi="Times New Roman" w:cs="Times New Roman"/>
@@ -751,6 +623,27 @@
           <w:szCs w:val="28"/>
         </w:rPr>
         <w:t>.</w:t>
+      </w:r>
+    </w:p>
+    <w:p>
+      <w:pPr>
+        <w:spacing w:after="120" w:line="240" w:lineRule="auto"/>
+        <w:contextualSpacing/>
+        <w:jc w:val="both"/>
+        <w:rPr>
+          <w:rFonts w:ascii="Times New Roman" w:hAnsi="Times New Roman" w:cs="Times New Roman"/>
+          <w:sz w:val="28"/>
+          <w:szCs w:val="28"/>
+        </w:rPr>
+      </w:pPr>
+      <w:r>
+        <w:rPr>
+          <w:rFonts w:ascii="Times New Roman" w:hAnsi="Times New Roman" w:cs="Times New Roman"/>
+          <w:sz w:val="28"/>
+          <w:szCs w:val="28"/>
+        </w:rPr>
+        <w:tab/>
+        <w:t>2.3.5 Ненулевое количество эталонов для группового отчета</w:t>
       </w:r>
       <w:bookmarkStart w:id="0" w:name="_GoBack"/>
       <w:bookmarkEnd w:id="0"/>
@@ -786,7 +679,6 @@
         </w:rPr>
         <w:t xml:space="preserve">3. Поправить стили в генерирующемся </w:t>
       </w:r>
-      <w:proofErr w:type="spellStart"/>
       <w:r>
         <w:rPr>
           <w:rFonts w:ascii="Times New Roman" w:hAnsi="Times New Roman" w:cs="Times New Roman"/>
@@ -796,7 +688,6 @@
         </w:rPr>
         <w:t>docx</w:t>
       </w:r>
-      <w:proofErr w:type="spellEnd"/>
       <w:r>
         <w:rPr>
           <w:rFonts w:ascii="Times New Roman" w:hAnsi="Times New Roman" w:cs="Times New Roman"/>
@@ -804,6 +695,174 @@
           <w:szCs w:val="28"/>
         </w:rPr>
         <w:t>. Синий цвет не прикольный.</w:t>
+      </w:r>
+    </w:p>
+    <w:p>
+      <w:pPr>
+        <w:spacing w:after="120" w:line="240" w:lineRule="auto"/>
+        <w:contextualSpacing/>
+        <w:jc w:val="both"/>
+        <w:rPr>
+          <w:rFonts w:ascii="Times New Roman" w:hAnsi="Times New Roman" w:cs="Times New Roman"/>
+          <w:sz w:val="28"/>
+          <w:szCs w:val="28"/>
+        </w:rPr>
+      </w:pPr>
+    </w:p>
+    <w:p>
+      <w:pPr>
+        <w:spacing w:after="120" w:line="240" w:lineRule="auto"/>
+        <w:contextualSpacing/>
+        <w:jc w:val="both"/>
+        <w:rPr>
+          <w:rFonts w:ascii="Times New Roman" w:hAnsi="Times New Roman" w:cs="Times New Roman"/>
+          <w:sz w:val="28"/>
+          <w:szCs w:val="28"/>
+        </w:rPr>
+      </w:pPr>
+      <w:r>
+        <w:rPr>
+          <w:rFonts w:ascii="Times New Roman" w:hAnsi="Times New Roman" w:cs="Times New Roman"/>
+          <w:sz w:val="28"/>
+          <w:szCs w:val="28"/>
+        </w:rPr>
+        <w:t>Тестировать:</w:t>
+      </w:r>
+    </w:p>
+    <w:p>
+      <w:pPr>
+        <w:pStyle w:val="a3"/>
+        <w:numPr>
+          <w:ilvl w:val="0"/>
+          <w:numId w:val="1"/>
+        </w:numPr>
+        <w:spacing w:after="120" w:line="240" w:lineRule="auto"/>
+        <w:jc w:val="both"/>
+        <w:rPr>
+          <w:rFonts w:ascii="Times New Roman" w:hAnsi="Times New Roman" w:cs="Times New Roman"/>
+          <w:sz w:val="28"/>
+          <w:szCs w:val="28"/>
+        </w:rPr>
+      </w:pPr>
+      <w:r>
+        <w:rPr>
+          <w:rFonts w:ascii="Times New Roman" w:hAnsi="Times New Roman" w:cs="Times New Roman"/>
+          <w:sz w:val="28"/>
+          <w:szCs w:val="28"/>
+        </w:rPr>
+        <w:t xml:space="preserve">добавление покореженного эталона (неверное число данных, абракадабра, </w:t>
+      </w:r>
+      <w:r>
+        <w:rPr>
+          <w:rFonts w:ascii="Times New Roman" w:hAnsi="Times New Roman" w:cs="Times New Roman"/>
+          <w:sz w:val="28"/>
+          <w:szCs w:val="28"/>
+        </w:rPr>
+        <w:t>посторонний тип файла, файл закрыт для чтения</w:t>
+      </w:r>
+      <w:r>
+        <w:rPr>
+          <w:rFonts w:ascii="Times New Roman" w:hAnsi="Times New Roman" w:cs="Times New Roman"/>
+          <w:sz w:val="28"/>
+          <w:szCs w:val="28"/>
+        </w:rPr>
+        <w:t>)</w:t>
+      </w:r>
+    </w:p>
+    <w:p>
+      <w:pPr>
+        <w:pStyle w:val="a3"/>
+        <w:numPr>
+          <w:ilvl w:val="0"/>
+          <w:numId w:val="1"/>
+        </w:numPr>
+        <w:spacing w:after="120" w:line="240" w:lineRule="auto"/>
+        <w:jc w:val="both"/>
+        <w:rPr>
+          <w:rFonts w:ascii="Times New Roman" w:hAnsi="Times New Roman" w:cs="Times New Roman"/>
+          <w:sz w:val="28"/>
+          <w:szCs w:val="28"/>
+        </w:rPr>
+      </w:pPr>
+      <w:r>
+        <w:rPr>
+          <w:rFonts w:ascii="Times New Roman" w:hAnsi="Times New Roman" w:cs="Times New Roman"/>
+          <w:sz w:val="28"/>
+          <w:szCs w:val="28"/>
+        </w:rPr>
+        <w:t>повторное добавление эталона</w:t>
+      </w:r>
+    </w:p>
+    <w:p>
+      <w:pPr>
+        <w:pStyle w:val="a3"/>
+        <w:numPr>
+          <w:ilvl w:val="0"/>
+          <w:numId w:val="1"/>
+        </w:numPr>
+        <w:spacing w:after="120" w:line="240" w:lineRule="auto"/>
+        <w:jc w:val="both"/>
+        <w:rPr>
+          <w:rFonts w:ascii="Times New Roman" w:hAnsi="Times New Roman" w:cs="Times New Roman"/>
+          <w:sz w:val="28"/>
+          <w:szCs w:val="28"/>
+        </w:rPr>
+      </w:pPr>
+      <w:r>
+        <w:rPr>
+          <w:rFonts w:ascii="Times New Roman" w:hAnsi="Times New Roman" w:cs="Times New Roman"/>
+          <w:sz w:val="28"/>
+          <w:szCs w:val="28"/>
+        </w:rPr>
+        <w:t>добавление покореженного образца (неверное число данных, абракадабра, посторонний тип файла, файл закрыт для чтения)</w:t>
+      </w:r>
+    </w:p>
+    <w:p>
+      <w:pPr>
+        <w:pStyle w:val="a3"/>
+        <w:numPr>
+          <w:ilvl w:val="0"/>
+          <w:numId w:val="1"/>
+        </w:numPr>
+        <w:spacing w:after="120" w:line="240" w:lineRule="auto"/>
+        <w:jc w:val="both"/>
+        <w:rPr>
+          <w:rFonts w:ascii="Times New Roman" w:hAnsi="Times New Roman" w:cs="Times New Roman"/>
+          <w:sz w:val="28"/>
+          <w:szCs w:val="28"/>
+        </w:rPr>
+      </w:pPr>
+      <w:r>
+        <w:rPr>
+          <w:rFonts w:ascii="Times New Roman" w:hAnsi="Times New Roman" w:cs="Times New Roman"/>
+          <w:sz w:val="28"/>
+          <w:szCs w:val="28"/>
+        </w:rPr>
+        <w:t>повторное добавление образца</w:t>
+      </w:r>
+    </w:p>
+    <w:p>
+      <w:pPr>
+        <w:pStyle w:val="a3"/>
+        <w:numPr>
+          <w:ilvl w:val="0"/>
+          <w:numId w:val="1"/>
+        </w:numPr>
+        <w:spacing w:after="120" w:line="240" w:lineRule="auto"/>
+        <w:jc w:val="both"/>
+        <w:rPr>
+          <w:rFonts w:ascii="Times New Roman" w:hAnsi="Times New Roman" w:cs="Times New Roman"/>
+          <w:sz w:val="28"/>
+          <w:szCs w:val="28"/>
+        </w:rPr>
+      </w:pPr>
+      <w:r>
+        <w:rPr>
+          <w:rFonts w:ascii="Times New Roman" w:hAnsi="Times New Roman" w:cs="Times New Roman"/>
+          <w:sz w:val="28"/>
+          <w:szCs w:val="28"/>
+        </w:rPr>
+        <w:t>всеми силами пытаться сломать фреймы</w:t>
       </w:r>
     </w:p>
     <w:sectPr>
@@ -814,6 +873,127 @@
     </w:sectPr>
   </w:body>
 </w:document>
+</file>
+
+<file path=word/numbering.xml><?xml version="1.0" encoding="utf-8"?>
+<w:numbering xmlns:wpc="http://schemas.microsoft.com/office/word/2010/wordprocessingCanvas" xmlns:cx="http://schemas.microsoft.com/office/drawing/2014/chartex" xmlns:mc="http://schemas.openxmlformats.org/markup-compatibility/2006" xmlns:o="urn:schemas-microsoft-com:office:office" xmlns:r="http://schemas.openxmlformats.org/officeDocument/2006/relationships" xmlns:m="http://schemas.openxmlformats.org/officeDocument/2006/math" xmlns:v="urn:schemas-microsoft-com:vml" xmlns:wp14="http://schemas.microsoft.com/office/word/2010/wordprocessingDrawing" xmlns:wp="http://schemas.openxmlformats.org/drawingml/2006/wordprocessingDrawing" xmlns:w10="urn:schemas-microsoft-com:office:word" xmlns:w="http://schemas.openxmlformats.org/wordprocessingml/2006/main" xmlns:w14="http://schemas.microsoft.com/office/word/2010/wordml" xmlns:w15="http://schemas.microsoft.com/office/word/2012/wordml" xmlns:w16se="http://schemas.microsoft.com/office/word/2015/wordml/symex" xmlns:wpg="http://schemas.microsoft.com/office/word/2010/wordprocessingGroup" xmlns:wpi="http://schemas.microsoft.com/office/word/2010/wordprocessingInk" xmlns:wne="http://schemas.microsoft.com/office/word/2006/wordml" xmlns:wps="http://schemas.microsoft.com/office/word/2010/wordprocessingShape" mc:Ignorable="w14 w15 w16se wp14">
+  <w:abstractNum w:abstractNumId="0" w15:restartNumberingAfterBreak="0">
+    <w:nsid w:val="01EF513E"/>
+    <w:multiLevelType w:val="hybridMultilevel"/>
+    <w:tmpl w:val="EF82F618"/>
+    <w:lvl w:ilvl="0" w:tplc="04190001">
+      <w:start w:val="1"/>
+      <w:numFmt w:val="bullet"/>
+      <w:lvlText w:val=""/>
+      <w:lvlJc w:val="left"/>
+      <w:pPr>
+        <w:ind w:left="720" w:hanging="360"/>
+      </w:pPr>
+      <w:rPr>
+        <w:rFonts w:ascii="Symbol" w:hAnsi="Symbol" w:hint="default"/>
+      </w:rPr>
+    </w:lvl>
+    <w:lvl w:ilvl="1" w:tplc="04190003" w:tentative="1">
+      <w:start w:val="1"/>
+      <w:numFmt w:val="bullet"/>
+      <w:lvlText w:val="o"/>
+      <w:lvlJc w:val="left"/>
+      <w:pPr>
+        <w:ind w:left="1440" w:hanging="360"/>
+      </w:pPr>
+      <w:rPr>
+        <w:rFonts w:ascii="Courier New" w:hAnsi="Courier New" w:cs="Courier New" w:hint="default"/>
+      </w:rPr>
+    </w:lvl>
+    <w:lvl w:ilvl="2" w:tplc="04190005" w:tentative="1">
+      <w:start w:val="1"/>
+      <w:numFmt w:val="bullet"/>
+      <w:lvlText w:val=""/>
+      <w:lvlJc w:val="left"/>
+      <w:pPr>
+        <w:ind w:left="2160" w:hanging="360"/>
+      </w:pPr>
+      <w:rPr>
+        <w:rFonts w:ascii="Wingdings" w:hAnsi="Wingdings" w:hint="default"/>
+      </w:rPr>
+    </w:lvl>
+    <w:lvl w:ilvl="3" w:tplc="04190001" w:tentative="1">
+      <w:start w:val="1"/>
+      <w:numFmt w:val="bullet"/>
+      <w:lvlText w:val=""/>
+      <w:lvlJc w:val="left"/>
+      <w:pPr>
+        <w:ind w:left="2880" w:hanging="360"/>
+      </w:pPr>
+      <w:rPr>
+        <w:rFonts w:ascii="Symbol" w:hAnsi="Symbol" w:hint="default"/>
+      </w:rPr>
+    </w:lvl>
+    <w:lvl w:ilvl="4" w:tplc="04190003" w:tentative="1">
+      <w:start w:val="1"/>
+      <w:numFmt w:val="bullet"/>
+      <w:lvlText w:val="o"/>
+      <w:lvlJc w:val="left"/>
+      <w:pPr>
+        <w:ind w:left="3600" w:hanging="360"/>
+      </w:pPr>
+      <w:rPr>
+        <w:rFonts w:ascii="Courier New" w:hAnsi="Courier New" w:cs="Courier New" w:hint="default"/>
+      </w:rPr>
+    </w:lvl>
+    <w:lvl w:ilvl="5" w:tplc="04190005" w:tentative="1">
+      <w:start w:val="1"/>
+      <w:numFmt w:val="bullet"/>
+      <w:lvlText w:val=""/>
+      <w:lvlJc w:val="left"/>
+      <w:pPr>
+        <w:ind w:left="4320" w:hanging="360"/>
+      </w:pPr>
+      <w:rPr>
+        <w:rFonts w:ascii="Wingdings" w:hAnsi="Wingdings" w:hint="default"/>
+      </w:rPr>
+    </w:lvl>
+    <w:lvl w:ilvl="6" w:tplc="04190001" w:tentative="1">
+      <w:start w:val="1"/>
+      <w:numFmt w:val="bullet"/>
+      <w:lvlText w:val=""/>
+      <w:lvlJc w:val="left"/>
+      <w:pPr>
+        <w:ind w:left="5040" w:hanging="360"/>
+      </w:pPr>
+      <w:rPr>
+        <w:rFonts w:ascii="Symbol" w:hAnsi="Symbol" w:hint="default"/>
+      </w:rPr>
+    </w:lvl>
+    <w:lvl w:ilvl="7" w:tplc="04190003" w:tentative="1">
+      <w:start w:val="1"/>
+      <w:numFmt w:val="bullet"/>
+      <w:lvlText w:val="o"/>
+      <w:lvlJc w:val="left"/>
+      <w:pPr>
+        <w:ind w:left="5760" w:hanging="360"/>
+      </w:pPr>
+      <w:rPr>
+        <w:rFonts w:ascii="Courier New" w:hAnsi="Courier New" w:cs="Courier New" w:hint="default"/>
+      </w:rPr>
+    </w:lvl>
+    <w:lvl w:ilvl="8" w:tplc="04190005" w:tentative="1">
+      <w:start w:val="1"/>
+      <w:numFmt w:val="bullet"/>
+      <w:lvlText w:val=""/>
+      <w:lvlJc w:val="left"/>
+      <w:pPr>
+        <w:ind w:left="6480" w:hanging="360"/>
+      </w:pPr>
+      <w:rPr>
+        <w:rFonts w:ascii="Wingdings" w:hAnsi="Wingdings" w:hint="default"/>
+      </w:rPr>
+    </w:lvl>
+  </w:abstractNum>
+  <w:num w:numId="1">
+    <w:abstractNumId w:val="0"/>
+  </w:num>
+</w:numbering>
 </file>
 
 <file path=word/styles.xml><?xml version="1.0" encoding="utf-8"?>
@@ -1237,6 +1417,17 @@
     <w:semiHidden/>
     <w:unhideWhenUsed/>
   </w:style>
+  <w:style w:type="paragraph" w:styleId="a3">
+    <w:name w:val="List Paragraph"/>
+    <w:basedOn w:val="a"/>
+    <w:uiPriority w:val="34"/>
+    <w:qFormat/>
+    <w:rsid w:val="0088687B"/>
+    <w:pPr>
+      <w:ind w:left="720"/>
+      <w:contextualSpacing/>
+    </w:pPr>
+  </w:style>
 </w:styles>
 </file>
 
@@ -1506,7 +1697,7 @@
 </file>
 
 <file path=customXml/itemProps1.xml><?xml version="1.0" encoding="utf-8"?>
-<ds:datastoreItem xmlns:ds="http://schemas.openxmlformats.org/officeDocument/2006/customXml" ds:itemID="{6387227E-FB55-4021-A748-EF941EC8C21E}">
+<ds:datastoreItem xmlns:ds="http://schemas.openxmlformats.org/officeDocument/2006/customXml" ds:itemID="{67CAB997-848C-4004-895B-269766C87445}">
   <ds:schemaRefs>
     <ds:schemaRef ds:uri="http://schemas.openxmlformats.org/officeDocument/2006/bibliography"/>
   </ds:schemaRefs>

</xml_diff>

<commit_message>
Added catching frames and reports errors, need to test it harder
</commit_message>
<xml_diff>
--- a/Роадмап 2.docx
+++ b/Роадмап 2.docx
@@ -39,7 +39,25 @@
           <w:sz w:val="28"/>
           <w:szCs w:val="28"/>
         </w:rPr>
-        <w:t>1.1 Внимательно перечитать все отчеты, сделать их логически связанными: пусть у нас есть отчет по группе эталонов – образцу. Логично для каждого фактора вместе сложить тестирование нормальности по всем эталонам, потом графики по всем эталонам, статистический анализ по всем эталонам и т.д. (или в другом порядке). То есть мы равнозначимых образцов анализируем с неравнозначными эталонами и нам интересно сравнивать в первую очередь эталоны, а не образцы.</w:t>
+        <w:t xml:space="preserve">1.1 Внимательно перечитать все отчеты, сделать их логически связанными: пусть у нас есть отчет по группе эталонов – образцу. Логично для каждого фактора вместе сложить тестирование нормальности по всем эталонам, потом графики по всем эталонам, статистический анализ по всем эталонам и т.д. (или в другом порядке). То есть мы </w:t>
+      </w:r>
+      <w:proofErr w:type="spellStart"/>
+      <w:r>
+        <w:rPr>
+          <w:rFonts w:ascii="Times New Roman" w:hAnsi="Times New Roman" w:cs="Times New Roman"/>
+          <w:sz w:val="28"/>
+          <w:szCs w:val="28"/>
+        </w:rPr>
+        <w:t>равнозначимых</w:t>
+      </w:r>
+      <w:proofErr w:type="spellEnd"/>
+      <w:r>
+        <w:rPr>
+          <w:rFonts w:ascii="Times New Roman" w:hAnsi="Times New Roman" w:cs="Times New Roman"/>
+          <w:sz w:val="28"/>
+          <w:szCs w:val="28"/>
+        </w:rPr>
+        <w:t xml:space="preserve"> образцов анализируем с неравнозначными эталонами и нам интересно сравнивать в первую очередь эталоны, а не образцы.</w:t>
       </w:r>
     </w:p>
     <w:p>
@@ -131,6 +149,7 @@
         </w:rPr>
         <w:t xml:space="preserve">, </w:t>
       </w:r>
+      <w:proofErr w:type="spellStart"/>
       <w:r>
         <w:rPr>
           <w:rFonts w:ascii="Times New Roman" w:hAnsi="Times New Roman" w:cs="Times New Roman"/>
@@ -140,6 +159,7 @@
         </w:rPr>
         <w:t>std</w:t>
       </w:r>
+      <w:proofErr w:type="spellEnd"/>
       <w:r>
         <w:rPr>
           <w:rFonts w:ascii="Times New Roman" w:hAnsi="Times New Roman" w:cs="Times New Roman"/>
@@ -174,7 +194,25 @@
           <w:sz w:val="28"/>
           <w:szCs w:val="28"/>
         </w:rPr>
-        <w:t>1.3 В отчетах</w:t>
+        <w:t xml:space="preserve">1.3 </w:t>
+      </w:r>
+      <w:proofErr w:type="gramStart"/>
+      <w:r>
+        <w:rPr>
+          <w:rFonts w:ascii="Times New Roman" w:hAnsi="Times New Roman" w:cs="Times New Roman"/>
+          <w:sz w:val="28"/>
+          <w:szCs w:val="28"/>
+        </w:rPr>
+        <w:t>В</w:t>
+      </w:r>
+      <w:proofErr w:type="gramEnd"/>
+      <w:r>
+        <w:rPr>
+          <w:rFonts w:ascii="Times New Roman" w:hAnsi="Times New Roman" w:cs="Times New Roman"/>
+          <w:sz w:val="28"/>
+          <w:szCs w:val="28"/>
+        </w:rPr>
+        <w:t xml:space="preserve"> отчетах</w:t>
       </w:r>
       <w:r>
         <w:rPr>
@@ -206,7 +244,16 @@
           <w:sz w:val="28"/>
           <w:szCs w:val="28"/>
         </w:rPr>
-        <w:t xml:space="preserve"> сделать на это бо</w:t>
+        <w:t xml:space="preserve"> сделать на это </w:t>
+      </w:r>
+      <w:proofErr w:type="spellStart"/>
+      <w:r>
+        <w:rPr>
+          <w:rFonts w:ascii="Times New Roman" w:hAnsi="Times New Roman" w:cs="Times New Roman"/>
+          <w:sz w:val="28"/>
+          <w:szCs w:val="28"/>
+        </w:rPr>
+        <w:t>бо</w:t>
       </w:r>
       <w:r>
         <w:rPr>
@@ -222,7 +269,16 @@
           <w:sz w:val="28"/>
           <w:szCs w:val="28"/>
         </w:rPr>
-        <w:t>льший упор, чтобы было четко понятно, что образец – ведущий. При этом заголовки для частей отчета могут отличаться от случаев, когда эталон ведущий. Иметь это ввиду, делая пункт 1.2.</w:t>
+        <w:t>льший</w:t>
+      </w:r>
+      <w:proofErr w:type="spellEnd"/>
+      <w:r>
+        <w:rPr>
+          <w:rFonts w:ascii="Times New Roman" w:hAnsi="Times New Roman" w:cs="Times New Roman"/>
+          <w:sz w:val="28"/>
+          <w:szCs w:val="28"/>
+        </w:rPr>
+        <w:t xml:space="preserve"> упор, чтобы было четко понятно, что образец – ведущий. При этом заголовки для частей отчета могут отличаться от случаев, когда эталон ведущий. Иметь это ввиду, делая пункт 1.2.</w:t>
       </w:r>
     </w:p>
     <w:p>
@@ -308,69 +364,8 @@
           <w:szCs w:val="28"/>
         </w:rPr>
       </w:pPr>
-      <w:r>
-        <w:rPr>
-          <w:rFonts w:ascii="Times New Roman" w:hAnsi="Times New Roman" w:cs="Times New Roman"/>
-          <w:sz w:val="28"/>
-          <w:szCs w:val="28"/>
-        </w:rPr>
-        <w:tab/>
-        <w:t xml:space="preserve">2.3.1 Все ошибки, где сейчас </w:t>
-      </w:r>
-      <w:r>
-        <w:rPr>
-          <w:rFonts w:ascii="Times New Roman" w:hAnsi="Times New Roman" w:cs="Times New Roman"/>
-          <w:sz w:val="28"/>
-          <w:szCs w:val="28"/>
-          <w:lang w:val="en-US"/>
-        </w:rPr>
-        <w:t>try</w:t>
-      </w:r>
-      <w:r>
-        <w:rPr>
-          <w:rFonts w:ascii="Times New Roman" w:hAnsi="Times New Roman" w:cs="Times New Roman"/>
-          <w:sz w:val="28"/>
-          <w:szCs w:val="28"/>
-        </w:rPr>
-        <w:t>-</w:t>
-      </w:r>
-      <w:r>
-        <w:rPr>
-          <w:rFonts w:ascii="Times New Roman" w:hAnsi="Times New Roman" w:cs="Times New Roman"/>
-          <w:sz w:val="28"/>
-          <w:szCs w:val="28"/>
-          <w:lang w:val="en-US"/>
-        </w:rPr>
-        <w:t>except</w:t>
-      </w:r>
-      <w:r>
-        <w:rPr>
-          <w:rFonts w:ascii="Times New Roman" w:hAnsi="Times New Roman" w:cs="Times New Roman"/>
-          <w:sz w:val="28"/>
-          <w:szCs w:val="28"/>
-        </w:rPr>
-        <w:t xml:space="preserve"> </w:t>
-      </w:r>
-      <w:r>
-        <w:rPr>
-          <w:rFonts w:ascii="Times New Roman" w:hAnsi="Times New Roman" w:cs="Times New Roman"/>
-          <w:sz w:val="28"/>
-          <w:szCs w:val="28"/>
-        </w:rPr>
-        <w:t>висит.</w:t>
-      </w:r>
-    </w:p>
-    <w:p>
-      <w:pPr>
-        <w:spacing w:after="120" w:line="240" w:lineRule="auto"/>
-        <w:contextualSpacing/>
-        <w:jc w:val="both"/>
-        <w:rPr>
-          <w:rFonts w:ascii="Times New Roman" w:hAnsi="Times New Roman" w:cs="Times New Roman"/>
-          <w:sz w:val="28"/>
-          <w:szCs w:val="28"/>
-        </w:rPr>
-      </w:pPr>
+      <w:bookmarkStart w:id="0" w:name="_GoBack"/>
+      <w:bookmarkEnd w:id="0"/>
       <w:r>
         <w:rPr>
           <w:rFonts w:ascii="Times New Roman" w:hAnsi="Times New Roman" w:cs="Times New Roman"/>
@@ -399,8 +394,41 @@
           <w:szCs w:val="28"/>
         </w:rPr>
         <w:tab/>
-        <w:t xml:space="preserve">2.3.3 Рандомные ошибки, которые может выкинуть модуль </w:t>
-      </w:r>
+        <w:t>2.3.5 Ненулевое количество эталонов для группового отчета</w:t>
+      </w:r>
+    </w:p>
+    <w:p>
+      <w:pPr>
+        <w:spacing w:after="120" w:line="240" w:lineRule="auto"/>
+        <w:contextualSpacing/>
+        <w:jc w:val="both"/>
+        <w:rPr>
+          <w:rFonts w:ascii="Times New Roman" w:hAnsi="Times New Roman" w:cs="Times New Roman"/>
+          <w:sz w:val="28"/>
+          <w:szCs w:val="28"/>
+        </w:rPr>
+      </w:pPr>
+    </w:p>
+    <w:p>
+      <w:pPr>
+        <w:spacing w:after="120" w:line="240" w:lineRule="auto"/>
+        <w:contextualSpacing/>
+        <w:jc w:val="both"/>
+        <w:rPr>
+          <w:rFonts w:ascii="Times New Roman" w:hAnsi="Times New Roman" w:cs="Times New Roman"/>
+          <w:sz w:val="28"/>
+          <w:szCs w:val="28"/>
+        </w:rPr>
+      </w:pPr>
+      <w:r>
+        <w:rPr>
+          <w:rFonts w:ascii="Times New Roman" w:hAnsi="Times New Roman" w:cs="Times New Roman"/>
+          <w:sz w:val="28"/>
+          <w:szCs w:val="28"/>
+        </w:rPr>
+        <w:t xml:space="preserve">3. Поправить стили в генерирующемся </w:t>
+      </w:r>
+      <w:proofErr w:type="spellStart"/>
       <w:r>
         <w:rPr>
           <w:rFonts w:ascii="Times New Roman" w:hAnsi="Times New Roman" w:cs="Times New Roman"/>
@@ -408,286 +436,9 @@
           <w:szCs w:val="28"/>
           <w:lang w:val="en-US"/>
         </w:rPr>
-        <w:t>funcs</w:t>
-      </w:r>
-      <w:r>
-        <w:rPr>
-          <w:rFonts w:ascii="Times New Roman" w:hAnsi="Times New Roman" w:cs="Times New Roman"/>
-          <w:sz w:val="28"/>
-          <w:szCs w:val="28"/>
-        </w:rPr>
-        <w:t xml:space="preserve"> (то есть при создании любого класса отчета). Создание всех отчетов обернуть в </w:t>
-      </w:r>
-      <w:r>
-        <w:rPr>
-          <w:rFonts w:ascii="Times New Roman" w:hAnsi="Times New Roman" w:cs="Times New Roman"/>
-          <w:sz w:val="28"/>
-          <w:szCs w:val="28"/>
-          <w:lang w:val="en-US"/>
-        </w:rPr>
-        <w:t>try</w:t>
-      </w:r>
-      <w:r>
-        <w:rPr>
-          <w:rFonts w:ascii="Times New Roman" w:hAnsi="Times New Roman" w:cs="Times New Roman"/>
-          <w:sz w:val="28"/>
-          <w:szCs w:val="28"/>
-        </w:rPr>
-        <w:t>-</w:t>
-      </w:r>
-      <w:r>
-        <w:rPr>
-          <w:rFonts w:ascii="Times New Roman" w:hAnsi="Times New Roman" w:cs="Times New Roman"/>
-          <w:sz w:val="28"/>
-          <w:szCs w:val="28"/>
-          <w:lang w:val="en-US"/>
-        </w:rPr>
-        <w:t>except</w:t>
-      </w:r>
-      <w:r>
-        <w:rPr>
-          <w:rFonts w:ascii="Times New Roman" w:hAnsi="Times New Roman" w:cs="Times New Roman"/>
-          <w:sz w:val="28"/>
-          <w:szCs w:val="28"/>
-        </w:rPr>
-        <w:t xml:space="preserve"> и в случае ошибки </w:t>
-      </w:r>
-      <w:r>
-        <w:rPr>
-          <w:rFonts w:ascii="Times New Roman" w:hAnsi="Times New Roman" w:cs="Times New Roman"/>
-          <w:sz w:val="28"/>
-          <w:szCs w:val="28"/>
-          <w:lang w:val="en-US"/>
-        </w:rPr>
-        <w:t>QFrameDefault</w:t>
-      </w:r>
-      <w:r>
-        <w:rPr>
-          <w:rFonts w:ascii="Times New Roman" w:hAnsi="Times New Roman" w:cs="Times New Roman"/>
-          <w:sz w:val="28"/>
-          <w:szCs w:val="28"/>
-        </w:rPr>
-        <w:t xml:space="preserve"> </w:t>
-      </w:r>
-      <w:r>
-        <w:rPr>
-          <w:rFonts w:ascii="Times New Roman" w:hAnsi="Times New Roman" w:cs="Times New Roman"/>
-          <w:sz w:val="28"/>
-          <w:szCs w:val="28"/>
-        </w:rPr>
-        <w:t xml:space="preserve">ставить, наверное, как-нибудь (просто отчеты порой создаются при создании </w:t>
-      </w:r>
-      <w:r>
-        <w:rPr>
-          <w:rFonts w:ascii="Times New Roman" w:hAnsi="Times New Roman" w:cs="Times New Roman"/>
-          <w:sz w:val="28"/>
-          <w:szCs w:val="28"/>
-          <w:lang w:val="en-US"/>
-        </w:rPr>
-        <w:t>QFrame</w:t>
-      </w:r>
-      <w:r>
-        <w:rPr>
-          <w:rFonts w:ascii="Times New Roman" w:hAnsi="Times New Roman" w:cs="Times New Roman"/>
-          <w:sz w:val="28"/>
-          <w:szCs w:val="28"/>
-        </w:rPr>
-        <w:t>’</w:t>
-      </w:r>
-      <w:r>
-        <w:rPr>
-          <w:rFonts w:ascii="Times New Roman" w:hAnsi="Times New Roman" w:cs="Times New Roman"/>
-          <w:sz w:val="28"/>
-          <w:szCs w:val="28"/>
-        </w:rPr>
-        <w:t>ов, хз пока что как это все размансить там).</w:t>
-      </w:r>
-    </w:p>
-    <w:p>
-      <w:pPr>
-        <w:spacing w:after="120" w:line="240" w:lineRule="auto"/>
-        <w:contextualSpacing/>
-        <w:jc w:val="both"/>
-        <w:rPr>
-          <w:rFonts w:ascii="Times New Roman" w:hAnsi="Times New Roman" w:cs="Times New Roman"/>
-          <w:sz w:val="28"/>
-          <w:szCs w:val="28"/>
-        </w:rPr>
-      </w:pPr>
-      <w:r>
-        <w:rPr>
-          <w:rFonts w:ascii="Times New Roman" w:hAnsi="Times New Roman" w:cs="Times New Roman"/>
-          <w:sz w:val="28"/>
-          <w:szCs w:val="28"/>
-        </w:rPr>
-        <w:tab/>
-        <w:t xml:space="preserve">2.3.4 </w:t>
-      </w:r>
-      <w:r>
-        <w:rPr>
-          <w:rFonts w:ascii="Times New Roman" w:hAnsi="Times New Roman" w:cs="Times New Roman"/>
-          <w:sz w:val="28"/>
-          <w:szCs w:val="28"/>
-          <w:lang w:val="en-US"/>
-        </w:rPr>
-        <w:t>Try</w:t>
-      </w:r>
-      <w:r>
-        <w:rPr>
-          <w:rFonts w:ascii="Times New Roman" w:hAnsi="Times New Roman" w:cs="Times New Roman"/>
-          <w:sz w:val="28"/>
-          <w:szCs w:val="28"/>
-        </w:rPr>
-        <w:t>-</w:t>
-      </w:r>
-      <w:r>
-        <w:rPr>
-          <w:rFonts w:ascii="Times New Roman" w:hAnsi="Times New Roman" w:cs="Times New Roman"/>
-          <w:sz w:val="28"/>
-          <w:szCs w:val="28"/>
-          <w:lang w:val="en-US"/>
-        </w:rPr>
-        <w:t>except</w:t>
-      </w:r>
-      <w:r>
-        <w:rPr>
-          <w:rFonts w:ascii="Times New Roman" w:hAnsi="Times New Roman" w:cs="Times New Roman"/>
-          <w:sz w:val="28"/>
-          <w:szCs w:val="28"/>
-        </w:rPr>
-        <w:t xml:space="preserve"> </w:t>
-      </w:r>
-      <w:r>
-        <w:rPr>
-          <w:rFonts w:ascii="Times New Roman" w:hAnsi="Times New Roman" w:cs="Times New Roman"/>
-          <w:sz w:val="28"/>
-          <w:szCs w:val="28"/>
-        </w:rPr>
-        <w:t>на все чтение и запись файлов (</w:t>
-      </w:r>
-      <w:r>
-        <w:rPr>
-          <w:rFonts w:ascii="Times New Roman" w:hAnsi="Times New Roman" w:cs="Times New Roman"/>
-          <w:sz w:val="28"/>
-          <w:szCs w:val="28"/>
-          <w:lang w:val="en-US"/>
-        </w:rPr>
-        <w:t>txt</w:t>
-      </w:r>
-      <w:r>
-        <w:rPr>
-          <w:rFonts w:ascii="Times New Roman" w:hAnsi="Times New Roman" w:cs="Times New Roman"/>
-          <w:sz w:val="28"/>
-          <w:szCs w:val="28"/>
-        </w:rPr>
-        <w:t xml:space="preserve">, </w:t>
-      </w:r>
-      <w:r>
-        <w:rPr>
-          <w:rFonts w:ascii="Times New Roman" w:hAnsi="Times New Roman" w:cs="Times New Roman"/>
-          <w:sz w:val="28"/>
-          <w:szCs w:val="28"/>
-          <w:lang w:val="en-US"/>
-        </w:rPr>
         <w:t>docx</w:t>
       </w:r>
-      <w:r>
-        <w:rPr>
-          <w:rFonts w:ascii="Times New Roman" w:hAnsi="Times New Roman" w:cs="Times New Roman"/>
-          <w:sz w:val="28"/>
-          <w:szCs w:val="28"/>
-        </w:rPr>
-        <w:t xml:space="preserve">, </w:t>
-      </w:r>
-      <w:r>
-        <w:rPr>
-          <w:rFonts w:ascii="Times New Roman" w:hAnsi="Times New Roman" w:cs="Times New Roman"/>
-          <w:sz w:val="28"/>
-          <w:szCs w:val="28"/>
-          <w:lang w:val="en-US"/>
-        </w:rPr>
-        <w:t>xml</w:t>
-      </w:r>
-      <w:r>
-        <w:rPr>
-          <w:rFonts w:ascii="Times New Roman" w:hAnsi="Times New Roman" w:cs="Times New Roman"/>
-          <w:sz w:val="28"/>
-          <w:szCs w:val="28"/>
-        </w:rPr>
-        <w:t>)</w:t>
-      </w:r>
-      <w:r>
-        <w:rPr>
-          <w:rFonts w:ascii="Times New Roman" w:hAnsi="Times New Roman" w:cs="Times New Roman"/>
-          <w:sz w:val="28"/>
-          <w:szCs w:val="28"/>
-        </w:rPr>
-        <w:t>.</w:t>
-      </w:r>
-    </w:p>
-    <w:p>
-      <w:pPr>
-        <w:spacing w:after="120" w:line="240" w:lineRule="auto"/>
-        <w:contextualSpacing/>
-        <w:jc w:val="both"/>
-        <w:rPr>
-          <w:rFonts w:ascii="Times New Roman" w:hAnsi="Times New Roman" w:cs="Times New Roman"/>
-          <w:sz w:val="28"/>
-          <w:szCs w:val="28"/>
-        </w:rPr>
-      </w:pPr>
-      <w:r>
-        <w:rPr>
-          <w:rFonts w:ascii="Times New Roman" w:hAnsi="Times New Roman" w:cs="Times New Roman"/>
-          <w:sz w:val="28"/>
-          <w:szCs w:val="28"/>
-        </w:rPr>
-        <w:tab/>
-        <w:t>2.3.5 Ненулевое количество эталонов для группового отчета</w:t>
-      </w:r>
-      <w:bookmarkStart w:id="0" w:name="_GoBack"/>
-      <w:bookmarkEnd w:id="0"/>
-    </w:p>
-    <w:p>
-      <w:pPr>
-        <w:spacing w:after="120" w:line="240" w:lineRule="auto"/>
-        <w:contextualSpacing/>
-        <w:jc w:val="both"/>
-        <w:rPr>
-          <w:rFonts w:ascii="Times New Roman" w:hAnsi="Times New Roman" w:cs="Times New Roman"/>
-          <w:sz w:val="28"/>
-          <w:szCs w:val="28"/>
-        </w:rPr>
-      </w:pPr>
-    </w:p>
-    <w:p>
-      <w:pPr>
-        <w:spacing w:after="120" w:line="240" w:lineRule="auto"/>
-        <w:contextualSpacing/>
-        <w:jc w:val="both"/>
-        <w:rPr>
-          <w:rFonts w:ascii="Times New Roman" w:hAnsi="Times New Roman" w:cs="Times New Roman"/>
-          <w:sz w:val="28"/>
-          <w:szCs w:val="28"/>
-        </w:rPr>
-      </w:pPr>
-      <w:r>
-        <w:rPr>
-          <w:rFonts w:ascii="Times New Roman" w:hAnsi="Times New Roman" w:cs="Times New Roman"/>
-          <w:sz w:val="28"/>
-          <w:szCs w:val="28"/>
-        </w:rPr>
-        <w:t xml:space="preserve">3. Поправить стили в генерирующемся </w:t>
-      </w:r>
-      <w:r>
-        <w:rPr>
-          <w:rFonts w:ascii="Times New Roman" w:hAnsi="Times New Roman" w:cs="Times New Roman"/>
-          <w:sz w:val="28"/>
-          <w:szCs w:val="28"/>
-          <w:lang w:val="en-US"/>
-        </w:rPr>
-        <w:t>docx</w:t>
-      </w:r>
+      <w:proofErr w:type="spellEnd"/>
       <w:r>
         <w:rPr>
           <w:rFonts w:ascii="Times New Roman" w:hAnsi="Times New Roman" w:cs="Times New Roman"/>
@@ -727,118 +478,6 @@
           <w:szCs w:val="28"/>
         </w:rPr>
         <w:t>Тестировать:</w:t>
-      </w:r>
-    </w:p>
-    <w:p>
-      <w:pPr>
-        <w:pStyle w:val="a3"/>
-        <w:numPr>
-          <w:ilvl w:val="0"/>
-          <w:numId w:val="1"/>
-        </w:numPr>
-        <w:spacing w:after="120" w:line="240" w:lineRule="auto"/>
-        <w:jc w:val="both"/>
-        <w:rPr>
-          <w:rFonts w:ascii="Times New Roman" w:hAnsi="Times New Roman" w:cs="Times New Roman"/>
-          <w:sz w:val="28"/>
-          <w:szCs w:val="28"/>
-        </w:rPr>
-      </w:pPr>
-      <w:r>
-        <w:rPr>
-          <w:rFonts w:ascii="Times New Roman" w:hAnsi="Times New Roman" w:cs="Times New Roman"/>
-          <w:sz w:val="28"/>
-          <w:szCs w:val="28"/>
-        </w:rPr>
-        <w:t xml:space="preserve">добавление покореженного эталона (неверное число данных, абракадабра, </w:t>
-      </w:r>
-      <w:r>
-        <w:rPr>
-          <w:rFonts w:ascii="Times New Roman" w:hAnsi="Times New Roman" w:cs="Times New Roman"/>
-          <w:sz w:val="28"/>
-          <w:szCs w:val="28"/>
-        </w:rPr>
-        <w:t>посторонний тип файла, файл закрыт для чтения</w:t>
-      </w:r>
-      <w:r>
-        <w:rPr>
-          <w:rFonts w:ascii="Times New Roman" w:hAnsi="Times New Roman" w:cs="Times New Roman"/>
-          <w:sz w:val="28"/>
-          <w:szCs w:val="28"/>
-        </w:rPr>
-        <w:t>)</w:t>
-      </w:r>
-    </w:p>
-    <w:p>
-      <w:pPr>
-        <w:pStyle w:val="a3"/>
-        <w:numPr>
-          <w:ilvl w:val="0"/>
-          <w:numId w:val="1"/>
-        </w:numPr>
-        <w:spacing w:after="120" w:line="240" w:lineRule="auto"/>
-        <w:jc w:val="both"/>
-        <w:rPr>
-          <w:rFonts w:ascii="Times New Roman" w:hAnsi="Times New Roman" w:cs="Times New Roman"/>
-          <w:sz w:val="28"/>
-          <w:szCs w:val="28"/>
-        </w:rPr>
-      </w:pPr>
-      <w:r>
-        <w:rPr>
-          <w:rFonts w:ascii="Times New Roman" w:hAnsi="Times New Roman" w:cs="Times New Roman"/>
-          <w:sz w:val="28"/>
-          <w:szCs w:val="28"/>
-        </w:rPr>
-        <w:t>повторное добавление эталона</w:t>
-      </w:r>
-    </w:p>
-    <w:p>
-      <w:pPr>
-        <w:pStyle w:val="a3"/>
-        <w:numPr>
-          <w:ilvl w:val="0"/>
-          <w:numId w:val="1"/>
-        </w:numPr>
-        <w:spacing w:after="120" w:line="240" w:lineRule="auto"/>
-        <w:jc w:val="both"/>
-        <w:rPr>
-          <w:rFonts w:ascii="Times New Roman" w:hAnsi="Times New Roman" w:cs="Times New Roman"/>
-          <w:sz w:val="28"/>
-          <w:szCs w:val="28"/>
-        </w:rPr>
-      </w:pPr>
-      <w:r>
-        <w:rPr>
-          <w:rFonts w:ascii="Times New Roman" w:hAnsi="Times New Roman" w:cs="Times New Roman"/>
-          <w:sz w:val="28"/>
-          <w:szCs w:val="28"/>
-        </w:rPr>
-        <w:t>добавление покореженного образца (неверное число данных, абракадабра, посторонний тип файла, файл закрыт для чтения)</w:t>
-      </w:r>
-    </w:p>
-    <w:p>
-      <w:pPr>
-        <w:pStyle w:val="a3"/>
-        <w:numPr>
-          <w:ilvl w:val="0"/>
-          <w:numId w:val="1"/>
-        </w:numPr>
-        <w:spacing w:after="120" w:line="240" w:lineRule="auto"/>
-        <w:jc w:val="both"/>
-        <w:rPr>
-          <w:rFonts w:ascii="Times New Roman" w:hAnsi="Times New Roman" w:cs="Times New Roman"/>
-          <w:sz w:val="28"/>
-          <w:szCs w:val="28"/>
-        </w:rPr>
-      </w:pPr>
-      <w:r>
-        <w:rPr>
-          <w:rFonts w:ascii="Times New Roman" w:hAnsi="Times New Roman" w:cs="Times New Roman"/>
-          <w:sz w:val="28"/>
-          <w:szCs w:val="28"/>
-        </w:rPr>
-        <w:t>повторное добавление образца</w:t>
       </w:r>
     </w:p>
     <w:p>
@@ -1697,7 +1336,7 @@
 </file>
 
 <file path=customXml/itemProps1.xml><?xml version="1.0" encoding="utf-8"?>
-<ds:datastoreItem xmlns:ds="http://schemas.openxmlformats.org/officeDocument/2006/customXml" ds:itemID="{67CAB997-848C-4004-895B-269766C87445}">
+<ds:datastoreItem xmlns:ds="http://schemas.openxmlformats.org/officeDocument/2006/customXml" ds:itemID="{36558F33-F3B5-4163-A039-CFFDEC0D8590}">
   <ds:schemaRefs>
     <ds:schemaRef ds:uri="http://schemas.openxmlformats.org/officeDocument/2006/bibliography"/>
   </ds:schemaRefs>

</xml_diff>

<commit_message>
Now it is possible to add multiplefiles using single dialog call. Removed skipping first row in xlsx (when there is a title)
</commit_message>
<xml_diff>
--- a/Роадмап 2.docx
+++ b/Роадмап 2.docx
@@ -1,298 +1,7 @@
 
 <file path=word/document.xml><?xml version="1.0" encoding="utf-8"?>
-<w:document xmlns:wpc="http://schemas.microsoft.com/office/word/2010/wordprocessingCanvas" xmlns:cx="http://schemas.microsoft.com/office/drawing/2014/chartex" xmlns:mc="http://schemas.openxmlformats.org/markup-compatibility/2006" xmlns:o="urn:schemas-microsoft-com:office:office" xmlns:r="http://schemas.openxmlformats.org/officeDocument/2006/relationships" xmlns:m="http://schemas.openxmlformats.org/officeDocument/2006/math" xmlns:v="urn:schemas-microsoft-com:vml" xmlns:wp14="http://schemas.microsoft.com/office/word/2010/wordprocessingDrawing" xmlns:wp="http://schemas.openxmlformats.org/drawingml/2006/wordprocessingDrawing" xmlns:w10="urn:schemas-microsoft-com:office:word" xmlns:w="http://schemas.openxmlformats.org/wordprocessingml/2006/main" xmlns:w14="http://schemas.microsoft.com/office/word/2010/wordml" xmlns:w15="http://schemas.microsoft.com/office/word/2012/wordml" xmlns:w16se="http://schemas.microsoft.com/office/word/2015/wordml/symex" xmlns:wpg="http://schemas.microsoft.com/office/word/2010/wordprocessingGroup" xmlns:wpi="http://schemas.microsoft.com/office/word/2010/wordprocessingInk" xmlns:wne="http://schemas.microsoft.com/office/word/2006/wordml" xmlns:wps="http://schemas.microsoft.com/office/word/2010/wordprocessingShape" mc:Ignorable="w14 w15 w16se wp14">
+<w:document xmlns:wpc="http://schemas.microsoft.com/office/word/2010/wordprocessingCanvas" xmlns:cx="http://schemas.microsoft.com/office/drawing/2014/chartex" xmlns:cx1="http://schemas.microsoft.com/office/drawing/2015/9/8/chartex" xmlns:cx2="http://schemas.microsoft.com/office/drawing/2015/10/21/chartex" xmlns:cx3="http://schemas.microsoft.com/office/drawing/2016/5/9/chartex" xmlns:cx4="http://schemas.microsoft.com/office/drawing/2016/5/10/chartex" xmlns:cx5="http://schemas.microsoft.com/office/drawing/2016/5/11/chartex" xmlns:cx6="http://schemas.microsoft.com/office/drawing/2016/5/12/chartex" xmlns:cx7="http://schemas.microsoft.com/office/drawing/2016/5/13/chartex" xmlns:cx8="http://schemas.microsoft.com/office/drawing/2016/5/14/chartex" xmlns:mc="http://schemas.openxmlformats.org/markup-compatibility/2006" xmlns:aink="http://schemas.microsoft.com/office/drawing/2016/ink" xmlns:am3d="http://schemas.microsoft.com/office/drawing/2017/model3d" xmlns:o="urn:schemas-microsoft-com:office:office" xmlns:r="http://schemas.openxmlformats.org/officeDocument/2006/relationships" xmlns:m="http://schemas.openxmlformats.org/officeDocument/2006/math" xmlns:v="urn:schemas-microsoft-com:vml" xmlns:wp14="http://schemas.microsoft.com/office/word/2010/wordprocessingDrawing" xmlns:wp="http://schemas.openxmlformats.org/drawingml/2006/wordprocessingDrawing" xmlns:w10="urn:schemas-microsoft-com:office:word" xmlns:w="http://schemas.openxmlformats.org/wordprocessingml/2006/main" xmlns:w14="http://schemas.microsoft.com/office/word/2010/wordml" xmlns:w15="http://schemas.microsoft.com/office/word/2012/wordml" xmlns:w16cid="http://schemas.microsoft.com/office/word/2016/wordml/cid" xmlns:w16se="http://schemas.microsoft.com/office/word/2015/wordml/symex" xmlns:wpg="http://schemas.microsoft.com/office/word/2010/wordprocessingGroup" xmlns:wpi="http://schemas.microsoft.com/office/word/2010/wordprocessingInk" xmlns:wne="http://schemas.microsoft.com/office/word/2006/wordml" xmlns:wps="http://schemas.microsoft.com/office/word/2010/wordprocessingShape" mc:Ignorable="w14 w15 w16se w16cid wp14">
   <w:body>
-    <w:p>
-      <w:pPr>
-        <w:spacing w:after="120" w:line="240" w:lineRule="auto"/>
-        <w:contextualSpacing/>
-        <w:jc w:val="both"/>
-        <w:rPr>
-          <w:rFonts w:ascii="Times New Roman" w:hAnsi="Times New Roman" w:cs="Times New Roman"/>
-          <w:sz w:val="28"/>
-          <w:szCs w:val="28"/>
-        </w:rPr>
-      </w:pPr>
-      <w:r>
-        <w:rPr>
-          <w:rFonts w:ascii="Times New Roman" w:hAnsi="Times New Roman" w:cs="Times New Roman"/>
-          <w:sz w:val="28"/>
-          <w:szCs w:val="28"/>
-        </w:rPr>
-        <w:t>1. Отчеты</w:t>
-      </w:r>
-    </w:p>
-    <w:p>
-      <w:pPr>
-        <w:spacing w:after="120" w:line="240" w:lineRule="auto"/>
-        <w:contextualSpacing/>
-        <w:jc w:val="both"/>
-        <w:rPr>
-          <w:rFonts w:ascii="Times New Roman" w:hAnsi="Times New Roman" w:cs="Times New Roman"/>
-          <w:sz w:val="28"/>
-          <w:szCs w:val="28"/>
-        </w:rPr>
-      </w:pPr>
-      <w:r>
-        <w:rPr>
-          <w:rFonts w:ascii="Times New Roman" w:hAnsi="Times New Roman" w:cs="Times New Roman"/>
-          <w:sz w:val="28"/>
-          <w:szCs w:val="28"/>
-        </w:rPr>
-        <w:t xml:space="preserve">1.1 Внимательно перечитать все отчеты, сделать их логически связанными: пусть у нас есть отчет по группе эталонов – образцу. Логично для каждого фактора вместе сложить тестирование нормальности по всем эталонам, потом графики по всем эталонам, статистический анализ по всем эталонам и т.д. (или в другом порядке). То есть мы </w:t>
-      </w:r>
-      <w:proofErr w:type="spellStart"/>
-      <w:r>
-        <w:rPr>
-          <w:rFonts w:ascii="Times New Roman" w:hAnsi="Times New Roman" w:cs="Times New Roman"/>
-          <w:sz w:val="28"/>
-          <w:szCs w:val="28"/>
-        </w:rPr>
-        <w:t>равнозначимых</w:t>
-      </w:r>
-      <w:proofErr w:type="spellEnd"/>
-      <w:r>
-        <w:rPr>
-          <w:rFonts w:ascii="Times New Roman" w:hAnsi="Times New Roman" w:cs="Times New Roman"/>
-          <w:sz w:val="28"/>
-          <w:szCs w:val="28"/>
-        </w:rPr>
-        <w:t xml:space="preserve"> образцов анализируем с неравнозначными эталонами и нам интересно сравнивать в первую очередь эталоны, а не образцы.</w:t>
-      </w:r>
-    </w:p>
-    <w:p>
-      <w:pPr>
-        <w:spacing w:after="120" w:line="240" w:lineRule="auto"/>
-        <w:contextualSpacing/>
-        <w:jc w:val="both"/>
-        <w:rPr>
-          <w:rFonts w:ascii="Times New Roman" w:hAnsi="Times New Roman" w:cs="Times New Roman"/>
-          <w:sz w:val="28"/>
-          <w:szCs w:val="28"/>
-        </w:rPr>
-      </w:pPr>
-      <w:r>
-        <w:rPr>
-          <w:rFonts w:ascii="Times New Roman" w:hAnsi="Times New Roman" w:cs="Times New Roman"/>
-          <w:sz w:val="28"/>
-          <w:szCs w:val="28"/>
-        </w:rPr>
-        <w:t xml:space="preserve">1.2 Чтобы все части отчетов назывались одинаково, например, </w:t>
-      </w:r>
-      <w:r>
-        <w:rPr>
-          <w:rFonts w:ascii="Times New Roman" w:hAnsi="Times New Roman" w:cs="Times New Roman"/>
-          <w:sz w:val="28"/>
-          <w:szCs w:val="28"/>
-        </w:rPr>
-        <w:t>"Тестирование нормальности распределения расстояний от фактор-образцов с физической нагрузкой, после отдыха, с эмоциональной нагрузкой) до исходного стандарта –</w:t>
-      </w:r>
-    </w:p>
-    <w:p>
-      <w:pPr>
-        <w:spacing w:after="120" w:line="240" w:lineRule="auto"/>
-        <w:contextualSpacing/>
-        <w:jc w:val="both"/>
-        <w:rPr>
-          <w:rFonts w:ascii="Times New Roman" w:hAnsi="Times New Roman" w:cs="Times New Roman"/>
-          <w:sz w:val="28"/>
-          <w:szCs w:val="28"/>
-        </w:rPr>
-      </w:pPr>
-      <w:r>
-        <w:rPr>
-          <w:rFonts w:ascii="Times New Roman" w:hAnsi="Times New Roman" w:cs="Times New Roman"/>
-          <w:sz w:val="28"/>
-          <w:szCs w:val="28"/>
-        </w:rPr>
-        <w:t>фактор-образца без нагрузки"</w:t>
-      </w:r>
-      <w:r>
-        <w:rPr>
-          <w:rFonts w:ascii="Times New Roman" w:hAnsi="Times New Roman" w:cs="Times New Roman"/>
-          <w:sz w:val="28"/>
-          <w:szCs w:val="28"/>
-        </w:rPr>
-        <w:t>, вплоть до знаков препинания. Возможно стоит вынести константы наверх. Либо же сделать функции, которые будут генерировать заголовок относительно аргументов (</w:t>
-      </w:r>
-      <w:r>
-        <w:rPr>
-          <w:rFonts w:ascii="Times New Roman" w:hAnsi="Times New Roman" w:cs="Times New Roman"/>
-          <w:sz w:val="28"/>
-          <w:szCs w:val="28"/>
-          <w:lang w:val="en-US"/>
-        </w:rPr>
-        <w:t>sample</w:t>
-      </w:r>
-      <w:r>
-        <w:rPr>
-          <w:rFonts w:ascii="Times New Roman" w:hAnsi="Times New Roman" w:cs="Times New Roman"/>
-          <w:sz w:val="28"/>
-          <w:szCs w:val="28"/>
-        </w:rPr>
-        <w:t xml:space="preserve">, </w:t>
-      </w:r>
-      <w:r>
-        <w:rPr>
-          <w:rFonts w:ascii="Times New Roman" w:hAnsi="Times New Roman" w:cs="Times New Roman"/>
-          <w:sz w:val="28"/>
-          <w:szCs w:val="28"/>
-          <w:lang w:val="en-US"/>
-        </w:rPr>
-        <w:t>factor</w:t>
-      </w:r>
-      <w:r>
-        <w:rPr>
-          <w:rFonts w:ascii="Times New Roman" w:hAnsi="Times New Roman" w:cs="Times New Roman"/>
-          <w:sz w:val="28"/>
-          <w:szCs w:val="28"/>
-        </w:rPr>
-        <w:t xml:space="preserve">, </w:t>
-      </w:r>
-      <w:proofErr w:type="spellStart"/>
-      <w:r>
-        <w:rPr>
-          <w:rFonts w:ascii="Times New Roman" w:hAnsi="Times New Roman" w:cs="Times New Roman"/>
-          <w:sz w:val="28"/>
-          <w:szCs w:val="28"/>
-          <w:lang w:val="en-US"/>
-        </w:rPr>
-        <w:t>std</w:t>
-      </w:r>
-      <w:proofErr w:type="spellEnd"/>
-      <w:r>
-        <w:rPr>
-          <w:rFonts w:ascii="Times New Roman" w:hAnsi="Times New Roman" w:cs="Times New Roman"/>
-          <w:sz w:val="28"/>
-          <w:szCs w:val="28"/>
-        </w:rPr>
-        <w:t>)</w:t>
-      </w:r>
-      <w:r>
-        <w:rPr>
-          <w:rFonts w:ascii="Times New Roman" w:hAnsi="Times New Roman" w:cs="Times New Roman"/>
-          <w:sz w:val="28"/>
-          <w:szCs w:val="28"/>
-        </w:rPr>
-        <w:t>.</w:t>
-      </w:r>
-    </w:p>
-    <w:p>
-      <w:pPr>
-        <w:spacing w:after="120" w:line="240" w:lineRule="auto"/>
-        <w:contextualSpacing/>
-        <w:jc w:val="both"/>
-        <w:rPr>
-          <w:rFonts w:ascii="Times New Roman" w:hAnsi="Times New Roman" w:cs="Times New Roman"/>
-          <w:sz w:val="28"/>
-          <w:szCs w:val="28"/>
-        </w:rPr>
-      </w:pPr>
-      <w:r>
-        <w:rPr>
-          <w:rFonts w:ascii="Times New Roman" w:hAnsi="Times New Roman" w:cs="Times New Roman"/>
-          <w:sz w:val="28"/>
-          <w:szCs w:val="28"/>
-        </w:rPr>
-        <w:t xml:space="preserve">1.3 </w:t>
-      </w:r>
-      <w:proofErr w:type="gramStart"/>
-      <w:r>
-        <w:rPr>
-          <w:rFonts w:ascii="Times New Roman" w:hAnsi="Times New Roman" w:cs="Times New Roman"/>
-          <w:sz w:val="28"/>
-          <w:szCs w:val="28"/>
-        </w:rPr>
-        <w:t>В</w:t>
-      </w:r>
-      <w:proofErr w:type="gramEnd"/>
-      <w:r>
-        <w:rPr>
-          <w:rFonts w:ascii="Times New Roman" w:hAnsi="Times New Roman" w:cs="Times New Roman"/>
-          <w:sz w:val="28"/>
-          <w:szCs w:val="28"/>
-        </w:rPr>
-        <w:t xml:space="preserve"> отчетах</w:t>
-      </w:r>
-      <w:r>
-        <w:rPr>
-          <w:rFonts w:ascii="Times New Roman" w:hAnsi="Times New Roman" w:cs="Times New Roman"/>
-          <w:sz w:val="28"/>
-          <w:szCs w:val="28"/>
-        </w:rPr>
-        <w:t>,</w:t>
-      </w:r>
-      <w:r>
-        <w:rPr>
-          <w:rFonts w:ascii="Times New Roman" w:hAnsi="Times New Roman" w:cs="Times New Roman"/>
-          <w:sz w:val="28"/>
-          <w:szCs w:val="28"/>
-        </w:rPr>
-        <w:t xml:space="preserve"> где образец – ведущий ряд</w:t>
-      </w:r>
-      <w:r>
-        <w:rPr>
-          <w:rFonts w:ascii="Times New Roman" w:hAnsi="Times New Roman" w:cs="Times New Roman"/>
-          <w:sz w:val="28"/>
-          <w:szCs w:val="28"/>
-        </w:rPr>
-        <w:t>,</w:t>
-      </w:r>
-      <w:r>
-        <w:rPr>
-          <w:rFonts w:ascii="Times New Roman" w:hAnsi="Times New Roman" w:cs="Times New Roman"/>
-          <w:sz w:val="28"/>
-          <w:szCs w:val="28"/>
-        </w:rPr>
-        <w:t xml:space="preserve"> сделать на это </w:t>
-      </w:r>
-      <w:proofErr w:type="spellStart"/>
-      <w:r>
-        <w:rPr>
-          <w:rFonts w:ascii="Times New Roman" w:hAnsi="Times New Roman" w:cs="Times New Roman"/>
-          <w:sz w:val="28"/>
-          <w:szCs w:val="28"/>
-        </w:rPr>
-        <w:t>бо</w:t>
-      </w:r>
-      <w:r>
-        <w:rPr>
-          <w:rFonts w:ascii="Times New Roman" w:hAnsi="Times New Roman" w:cs="Times New Roman"/>
-          <w:sz w:val="28"/>
-          <w:szCs w:val="28"/>
-        </w:rPr>
-        <w:t>́</w:t>
-      </w:r>
-      <w:r>
-        <w:rPr>
-          <w:rFonts w:ascii="Times New Roman" w:hAnsi="Times New Roman" w:cs="Times New Roman"/>
-          <w:sz w:val="28"/>
-          <w:szCs w:val="28"/>
-        </w:rPr>
-        <w:t>льший</w:t>
-      </w:r>
-      <w:proofErr w:type="spellEnd"/>
-      <w:r>
-        <w:rPr>
-          <w:rFonts w:ascii="Times New Roman" w:hAnsi="Times New Roman" w:cs="Times New Roman"/>
-          <w:sz w:val="28"/>
-          <w:szCs w:val="28"/>
-        </w:rPr>
-        <w:t xml:space="preserve"> упор, чтобы было четко понятно, что образец – ведущий. При этом заголовки для частей отчета могут отличаться от случаев, когда эталон ведущий. Иметь это ввиду, делая пункт 1.2.</w:t>
-      </w:r>
-    </w:p>
-    <w:p>
-      <w:pPr>
-        <w:spacing w:after="120" w:line="240" w:lineRule="auto"/>
-        <w:contextualSpacing/>
-        <w:jc w:val="both"/>
-        <w:rPr>
-          <w:rFonts w:ascii="Times New Roman" w:hAnsi="Times New Roman" w:cs="Times New Roman"/>
-          <w:sz w:val="28"/>
-          <w:szCs w:val="28"/>
-        </w:rPr>
-      </w:pPr>
-    </w:p>
     <w:p>
       <w:pPr>
         <w:spacing w:after="120" w:line="240" w:lineRule="auto"/>
@@ -324,26 +33,8 @@
           <w:szCs w:val="28"/>
         </w:rPr>
       </w:pPr>
-      <w:r>
-        <w:rPr>
-          <w:rFonts w:ascii="Times New Roman" w:hAnsi="Times New Roman" w:cs="Times New Roman"/>
-          <w:sz w:val="28"/>
-          <w:szCs w:val="28"/>
-        </w:rPr>
-        <w:t>2.2 Сделать возможность добавлять сразу несколько файлов (образцов или эталонов) кнопками добавить (выделяя в окне несколько файлов просто).</w:t>
-      </w:r>
-    </w:p>
-    <w:p>
-      <w:pPr>
-        <w:spacing w:after="120" w:line="240" w:lineRule="auto"/>
-        <w:contextualSpacing/>
-        <w:jc w:val="both"/>
-        <w:rPr>
-          <w:rFonts w:ascii="Times New Roman" w:hAnsi="Times New Roman" w:cs="Times New Roman"/>
-          <w:sz w:val="28"/>
-          <w:szCs w:val="28"/>
-        </w:rPr>
-      </w:pPr>
+      <w:bookmarkStart w:id="0" w:name="_GoBack"/>
+      <w:bookmarkEnd w:id="0"/>
       <w:r>
         <w:rPr>
           <w:rFonts w:ascii="Times New Roman" w:hAnsi="Times New Roman" w:cs="Times New Roman"/>
@@ -364,8 +55,6 @@
           <w:szCs w:val="28"/>
         </w:rPr>
       </w:pPr>
-      <w:bookmarkStart w:id="0" w:name="_GoBack"/>
-      <w:bookmarkEnd w:id="0"/>
       <w:r>
         <w:rPr>
           <w:rFonts w:ascii="Times New Roman" w:hAnsi="Times New Roman" w:cs="Times New Roman"/>
@@ -387,27 +76,6 @@
           <w:szCs w:val="28"/>
         </w:rPr>
       </w:pPr>
-      <w:r>
-        <w:rPr>
-          <w:rFonts w:ascii="Times New Roman" w:hAnsi="Times New Roman" w:cs="Times New Roman"/>
-          <w:sz w:val="28"/>
-          <w:szCs w:val="28"/>
-        </w:rPr>
-        <w:tab/>
-        <w:t>2.3.5 Ненулевое количество эталонов для группового отчета</w:t>
-      </w:r>
-    </w:p>
-    <w:p>
-      <w:pPr>
-        <w:spacing w:after="120" w:line="240" w:lineRule="auto"/>
-        <w:contextualSpacing/>
-        <w:jc w:val="both"/>
-        <w:rPr>
-          <w:rFonts w:ascii="Times New Roman" w:hAnsi="Times New Roman" w:cs="Times New Roman"/>
-          <w:sz w:val="28"/>
-          <w:szCs w:val="28"/>
-        </w:rPr>
-      </w:pPr>
     </w:p>
     <w:p>
       <w:pPr>
@@ -446,6 +114,54 @@
           <w:szCs w:val="28"/>
         </w:rPr>
         <w:t>. Синий цвет не прикольный.</w:t>
+      </w:r>
+    </w:p>
+    <w:p>
+      <w:pPr>
+        <w:spacing w:after="120" w:line="240" w:lineRule="auto"/>
+        <w:contextualSpacing/>
+        <w:jc w:val="both"/>
+        <w:rPr>
+          <w:rFonts w:ascii="Times New Roman" w:hAnsi="Times New Roman" w:cs="Times New Roman"/>
+          <w:sz w:val="28"/>
+          <w:szCs w:val="28"/>
+        </w:rPr>
+      </w:pPr>
+      <w:r>
+        <w:rPr>
+          <w:rFonts w:ascii="Times New Roman" w:hAnsi="Times New Roman" w:cs="Times New Roman"/>
+          <w:sz w:val="28"/>
+          <w:szCs w:val="28"/>
+        </w:rPr>
+        <w:t xml:space="preserve">4. </w:t>
+      </w:r>
+      <w:r>
+        <w:rPr>
+          <w:rFonts w:ascii="Times New Roman" w:hAnsi="Times New Roman" w:cs="Times New Roman"/>
+          <w:sz w:val="28"/>
+          <w:szCs w:val="28"/>
+        </w:rPr>
+        <w:t>Разобраться с масштабированием</w:t>
+      </w:r>
+    </w:p>
+    <w:p>
+      <w:pPr>
+        <w:spacing w:after="120" w:line="240" w:lineRule="auto"/>
+        <w:contextualSpacing/>
+        <w:jc w:val="both"/>
+        <w:rPr>
+          <w:rFonts w:ascii="Times New Roman" w:hAnsi="Times New Roman" w:cs="Times New Roman"/>
+          <w:sz w:val="28"/>
+          <w:szCs w:val="28"/>
+        </w:rPr>
+      </w:pPr>
+      <w:r>
+        <w:rPr>
+          <w:rFonts w:ascii="Times New Roman" w:hAnsi="Times New Roman" w:cs="Times New Roman"/>
+          <w:sz w:val="28"/>
+          <w:szCs w:val="28"/>
+        </w:rPr>
+        <w:t>5. Касперский</w:t>
       </w:r>
     </w:p>
     <w:p>
@@ -515,7 +231,7 @@
 </file>
 
 <file path=word/numbering.xml><?xml version="1.0" encoding="utf-8"?>
-<w:numbering xmlns:wpc="http://schemas.microsoft.com/office/word/2010/wordprocessingCanvas" xmlns:cx="http://schemas.microsoft.com/office/drawing/2014/chartex" xmlns:mc="http://schemas.openxmlformats.org/markup-compatibility/2006" xmlns:o="urn:schemas-microsoft-com:office:office" xmlns:r="http://schemas.openxmlformats.org/officeDocument/2006/relationships" xmlns:m="http://schemas.openxmlformats.org/officeDocument/2006/math" xmlns:v="urn:schemas-microsoft-com:vml" xmlns:wp14="http://schemas.microsoft.com/office/word/2010/wordprocessingDrawing" xmlns:wp="http://schemas.openxmlformats.org/drawingml/2006/wordprocessingDrawing" xmlns:w10="urn:schemas-microsoft-com:office:word" xmlns:w="http://schemas.openxmlformats.org/wordprocessingml/2006/main" xmlns:w14="http://schemas.microsoft.com/office/word/2010/wordml" xmlns:w15="http://schemas.microsoft.com/office/word/2012/wordml" xmlns:w16se="http://schemas.microsoft.com/office/word/2015/wordml/symex" xmlns:wpg="http://schemas.microsoft.com/office/word/2010/wordprocessingGroup" xmlns:wpi="http://schemas.microsoft.com/office/word/2010/wordprocessingInk" xmlns:wne="http://schemas.microsoft.com/office/word/2006/wordml" xmlns:wps="http://schemas.microsoft.com/office/word/2010/wordprocessingShape" mc:Ignorable="w14 w15 w16se wp14">
+<w:numbering xmlns:wpc="http://schemas.microsoft.com/office/word/2010/wordprocessingCanvas" xmlns:cx="http://schemas.microsoft.com/office/drawing/2014/chartex" xmlns:cx1="http://schemas.microsoft.com/office/drawing/2015/9/8/chartex" xmlns:cx2="http://schemas.microsoft.com/office/drawing/2015/10/21/chartex" xmlns:cx3="http://schemas.microsoft.com/office/drawing/2016/5/9/chartex" xmlns:cx4="http://schemas.microsoft.com/office/drawing/2016/5/10/chartex" xmlns:cx5="http://schemas.microsoft.com/office/drawing/2016/5/11/chartex" xmlns:cx6="http://schemas.microsoft.com/office/drawing/2016/5/12/chartex" xmlns:cx7="http://schemas.microsoft.com/office/drawing/2016/5/13/chartex" xmlns:cx8="http://schemas.microsoft.com/office/drawing/2016/5/14/chartex" xmlns:mc="http://schemas.openxmlformats.org/markup-compatibility/2006" xmlns:aink="http://schemas.microsoft.com/office/drawing/2016/ink" xmlns:am3d="http://schemas.microsoft.com/office/drawing/2017/model3d" xmlns:o="urn:schemas-microsoft-com:office:office" xmlns:r="http://schemas.openxmlformats.org/officeDocument/2006/relationships" xmlns:m="http://schemas.openxmlformats.org/officeDocument/2006/math" xmlns:v="urn:schemas-microsoft-com:vml" xmlns:wp14="http://schemas.microsoft.com/office/word/2010/wordprocessingDrawing" xmlns:wp="http://schemas.openxmlformats.org/drawingml/2006/wordprocessingDrawing" xmlns:w10="urn:schemas-microsoft-com:office:word" xmlns:w="http://schemas.openxmlformats.org/wordprocessingml/2006/main" xmlns:w14="http://schemas.microsoft.com/office/word/2010/wordml" xmlns:w15="http://schemas.microsoft.com/office/word/2012/wordml" xmlns:w16cid="http://schemas.microsoft.com/office/word/2016/wordml/cid" xmlns:w16se="http://schemas.microsoft.com/office/word/2015/wordml/symex" xmlns:wpg="http://schemas.microsoft.com/office/word/2010/wordprocessingGroup" xmlns:wpi="http://schemas.microsoft.com/office/word/2010/wordprocessingInk" xmlns:wne="http://schemas.microsoft.com/office/word/2006/wordml" xmlns:wps="http://schemas.microsoft.com/office/word/2010/wordprocessingShape" mc:Ignorable="w14 w15 w16se w16cid wp14">
   <w:abstractNum w:abstractNumId="0" w15:restartNumberingAfterBreak="0">
     <w:nsid w:val="01EF513E"/>
     <w:multiLevelType w:val="hybridMultilevel"/>
@@ -636,7 +352,7 @@
 </file>
 
 <file path=word/styles.xml><?xml version="1.0" encoding="utf-8"?>
-<w:styles xmlns:mc="http://schemas.openxmlformats.org/markup-compatibility/2006" xmlns:r="http://schemas.openxmlformats.org/officeDocument/2006/relationships" xmlns:w="http://schemas.openxmlformats.org/wordprocessingml/2006/main" xmlns:w14="http://schemas.microsoft.com/office/word/2010/wordml" xmlns:w15="http://schemas.microsoft.com/office/word/2012/wordml" xmlns:w16se="http://schemas.microsoft.com/office/word/2015/wordml/symex" mc:Ignorable="w14 w15 w16se">
+<w:styles xmlns:mc="http://schemas.openxmlformats.org/markup-compatibility/2006" xmlns:r="http://schemas.openxmlformats.org/officeDocument/2006/relationships" xmlns:w="http://schemas.openxmlformats.org/wordprocessingml/2006/main" xmlns:w14="http://schemas.microsoft.com/office/word/2010/wordml" xmlns:w15="http://schemas.microsoft.com/office/word/2012/wordml" xmlns:w16cid="http://schemas.microsoft.com/office/word/2016/wordml/cid" xmlns:w16se="http://schemas.microsoft.com/office/word/2015/wordml/symex" mc:Ignorable="w14 w15 w16se w16cid">
   <w:docDefaults>
     <w:rPrDefault>
       <w:rPr>
@@ -652,7 +368,7 @@
       </w:pPr>
     </w:pPrDefault>
   </w:docDefaults>
-  <w:latentStyles w:defLockedState="0" w:defUIPriority="99" w:defSemiHidden="0" w:defUnhideWhenUsed="0" w:defQFormat="0" w:count="371">
+  <w:latentStyles w:defLockedState="0" w:defUIPriority="99" w:defSemiHidden="0" w:defUnhideWhenUsed="0" w:defQFormat="0" w:count="375">
     <w:lsdException w:name="Normal" w:uiPriority="0" w:qFormat="1"/>
     <w:lsdException w:name="heading 1" w:uiPriority="9" w:qFormat="1"/>
     <w:lsdException w:name="heading 2" w:semiHidden="1" w:uiPriority="9" w:unhideWhenUsed="1" w:qFormat="1"/>
@@ -1024,6 +740,10 @@
     <w:lsdException w:name="List Table 5 Dark Accent 6" w:uiPriority="50"/>
     <w:lsdException w:name="List Table 6 Colorful Accent 6" w:uiPriority="51"/>
     <w:lsdException w:name="List Table 7 Colorful Accent 6" w:uiPriority="52"/>
+    <w:lsdException w:name="Mention" w:semiHidden="1" w:unhideWhenUsed="1"/>
+    <w:lsdException w:name="Smart Hyperlink" w:semiHidden="1" w:unhideWhenUsed="1"/>
+    <w:lsdException w:name="Hashtag" w:semiHidden="1" w:unhideWhenUsed="1"/>
+    <w:lsdException w:name="Unresolved Mention" w:semiHidden="1" w:unhideWhenUsed="1"/>
   </w:latentStyles>
   <w:style w:type="paragraph" w:default="1" w:styleId="a">
     <w:name w:val="Normal"/>
@@ -1336,7 +1056,7 @@
 </file>
 
 <file path=customXml/itemProps1.xml><?xml version="1.0" encoding="utf-8"?>
-<ds:datastoreItem xmlns:ds="http://schemas.openxmlformats.org/officeDocument/2006/customXml" ds:itemID="{36558F33-F3B5-4163-A039-CFFDEC0D8590}">
+<ds:datastoreItem xmlns:ds="http://schemas.openxmlformats.org/officeDocument/2006/customXml" ds:itemID="{5D26933A-40AB-BA41-A682-D66D4507DDBF}">
   <ds:schemaRefs>
     <ds:schemaRef ds:uri="http://schemas.openxmlformats.org/officeDocument/2006/bibliography"/>
   </ds:schemaRefs>

</xml_diff>

<commit_message>
Fixed bug funcs.py because of last commit. Now frame choosing is smarter
</commit_message>
<xml_diff>
--- a/Роадмап 2.docx
+++ b/Роадмап 2.docx
@@ -13,81 +13,8 @@
           <w:szCs w:val="28"/>
         </w:rPr>
       </w:pPr>
-      <w:r>
-        <w:rPr>
-          <w:rFonts w:ascii="Times New Roman" w:hAnsi="Times New Roman" w:cs="Times New Roman"/>
-          <w:sz w:val="28"/>
-          <w:szCs w:val="28"/>
-        </w:rPr>
-        <w:t>2. Интерфейс</w:t>
-      </w:r>
-    </w:p>
-    <w:p>
-      <w:pPr>
-        <w:spacing w:after="120" w:line="240" w:lineRule="auto"/>
-        <w:contextualSpacing/>
-        <w:jc w:val="both"/>
-        <w:rPr>
-          <w:rFonts w:ascii="Times New Roman" w:hAnsi="Times New Roman" w:cs="Times New Roman"/>
-          <w:sz w:val="28"/>
-          <w:szCs w:val="28"/>
-        </w:rPr>
-      </w:pPr>
       <w:bookmarkStart w:id="0" w:name="_GoBack"/>
       <w:bookmarkEnd w:id="0"/>
-      <w:r>
-        <w:rPr>
-          <w:rFonts w:ascii="Times New Roman" w:hAnsi="Times New Roman" w:cs="Times New Roman"/>
-          <w:sz w:val="28"/>
-          <w:szCs w:val="28"/>
-        </w:rPr>
-        <w:t>2.3 Отлавливать ошибки</w:t>
-      </w:r>
-    </w:p>
-    <w:p>
-      <w:pPr>
-        <w:spacing w:after="120" w:line="240" w:lineRule="auto"/>
-        <w:contextualSpacing/>
-        <w:jc w:val="both"/>
-        <w:rPr>
-          <w:rFonts w:ascii="Times New Roman" w:hAnsi="Times New Roman" w:cs="Times New Roman"/>
-          <w:sz w:val="28"/>
-          <w:szCs w:val="28"/>
-        </w:rPr>
-      </w:pPr>
-      <w:r>
-        <w:rPr>
-          <w:rFonts w:ascii="Times New Roman" w:hAnsi="Times New Roman" w:cs="Times New Roman"/>
-          <w:sz w:val="28"/>
-          <w:szCs w:val="28"/>
-        </w:rPr>
-        <w:tab/>
-        <w:t>2.3.2 При составлении отчета по группе образцов выскакивает ошибка, если образцов меньше 3.</w:t>
-      </w:r>
-    </w:p>
-    <w:p>
-      <w:pPr>
-        <w:spacing w:after="120" w:line="240" w:lineRule="auto"/>
-        <w:contextualSpacing/>
-        <w:jc w:val="both"/>
-        <w:rPr>
-          <w:rFonts w:ascii="Times New Roman" w:hAnsi="Times New Roman" w:cs="Times New Roman"/>
-          <w:sz w:val="28"/>
-          <w:szCs w:val="28"/>
-        </w:rPr>
-      </w:pPr>
-    </w:p>
-    <w:p>
-      <w:pPr>
-        <w:spacing w:after="120" w:line="240" w:lineRule="auto"/>
-        <w:contextualSpacing/>
-        <w:jc w:val="both"/>
-        <w:rPr>
-          <w:rFonts w:ascii="Times New Roman" w:hAnsi="Times New Roman" w:cs="Times New Roman"/>
-          <w:sz w:val="28"/>
-          <w:szCs w:val="28"/>
-        </w:rPr>
-      </w:pPr>
       <w:r>
         <w:rPr>
           <w:rFonts w:ascii="Times New Roman" w:hAnsi="Times New Roman" w:cs="Times New Roman"/>
@@ -1056,7 +983,7 @@
 </file>
 
 <file path=customXml/itemProps1.xml><?xml version="1.0" encoding="utf-8"?>
-<ds:datastoreItem xmlns:ds="http://schemas.openxmlformats.org/officeDocument/2006/customXml" ds:itemID="{5D26933A-40AB-BA41-A682-D66D4507DDBF}">
+<ds:datastoreItem xmlns:ds="http://schemas.openxmlformats.org/officeDocument/2006/customXml" ds:itemID="{E26FFCA9-E4C4-BA42-ABC0-D993B8D41E63}">
   <ds:schemaRefs>
     <ds:schemaRef ds:uri="http://schemas.openxmlformats.org/officeDocument/2006/bibliography"/>
   </ds:schemaRefs>

</xml_diff>